<commit_message>
Added work results to reports
</commit_message>
<xml_diff>
--- a/Lab1/Lab1.docx
+++ b/Lab1/Lab1.docx
@@ -1,6 +1,6 @@
 
 <file path=word/document.xml><?xml version="1.0" encoding="utf-8"?>
-<w:document xmlns:wpc="http://schemas.microsoft.com/office/word/2010/wordprocessingCanvas" xmlns:cx="http://schemas.microsoft.com/office/drawing/2014/chartex" xmlns:cx1="http://schemas.microsoft.com/office/drawing/2015/9/8/chartex" xmlns:mc="http://schemas.openxmlformats.org/markup-compatibility/2006" xmlns:o="urn:schemas-microsoft-com:office:office" xmlns:r="http://schemas.openxmlformats.org/officeDocument/2006/relationships" xmlns:m="http://schemas.openxmlformats.org/officeDocument/2006/math" xmlns:v="urn:schemas-microsoft-com:vml" xmlns:wp14="http://schemas.microsoft.com/office/word/2010/wordprocessingDrawing" xmlns:wp="http://schemas.openxmlformats.org/drawingml/2006/wordprocessingDrawing" xmlns:w10="urn:schemas-microsoft-com:office:word" xmlns:w="http://schemas.openxmlformats.org/wordprocessingml/2006/main" xmlns:w14="http://schemas.microsoft.com/office/word/2010/wordml" xmlns:w15="http://schemas.microsoft.com/office/word/2012/wordml" xmlns:w16se="http://schemas.microsoft.com/office/word/2015/wordml/symex" xmlns:wpg="http://schemas.microsoft.com/office/word/2010/wordprocessingGroup" xmlns:wpi="http://schemas.microsoft.com/office/word/2010/wordprocessingInk" xmlns:wne="http://schemas.microsoft.com/office/word/2006/wordml" xmlns:wps="http://schemas.microsoft.com/office/word/2010/wordprocessingShape" mc:Ignorable="w14 w15 w16se wp14">
+<w:document xmlns:wpc="http://schemas.microsoft.com/office/word/2010/wordprocessingCanvas" xmlns:mo="http://schemas.microsoft.com/office/mac/office/2008/main" xmlns:mc="http://schemas.openxmlformats.org/markup-compatibility/2006" xmlns:mv="urn:schemas-microsoft-com:mac:vml" xmlns:o="urn:schemas-microsoft-com:office:office" xmlns:r="http://schemas.openxmlformats.org/officeDocument/2006/relationships" xmlns:m="http://schemas.openxmlformats.org/officeDocument/2006/math" xmlns:v="urn:schemas-microsoft-com:vml" xmlns:wp14="http://schemas.microsoft.com/office/word/2010/wordprocessingDrawing" xmlns:wp="http://schemas.openxmlformats.org/drawingml/2006/wordprocessingDrawing" xmlns:w10="urn:schemas-microsoft-com:office:word" xmlns:w="http://schemas.openxmlformats.org/wordprocessingml/2006/main" xmlns:w14="http://schemas.microsoft.com/office/word/2010/wordml" xmlns:w15="http://schemas.microsoft.com/office/word/2012/wordml" xmlns:wpg="http://schemas.microsoft.com/office/word/2010/wordprocessingGroup" xmlns:wpi="http://schemas.microsoft.com/office/word/2010/wordprocessingInk" xmlns:wne="http://schemas.microsoft.com/office/word/2006/wordml" xmlns:wps="http://schemas.microsoft.com/office/word/2010/wordprocessingShape" mc:Ignorable="w14 w15 wp14">
   <w:body>
     <w:p>
       <w:pPr>
@@ -473,7 +473,7 @@
           <w:szCs w:val="28"/>
           <w:lang w:val="uk-UA"/>
         </w:rPr>
-        <w:object w:dxaOrig="885" w:dyaOrig="360" w14:anchorId="33891831">
+        <w:object w:dxaOrig="885" w:dyaOrig="360" w14:anchorId="2081A832">
           <v:shapetype id="_x0000_t75" coordsize="21600,21600" o:spt="75" o:preferrelative="t" path="m@4@5l@4@11@9@11@9@5xe" filled="f" stroked="f">
             <v:stroke joinstyle="miter"/>
             <v:formulas>
@@ -493,10 +493,10 @@
             <v:path o:extrusionok="f" gradientshapeok="t" o:connecttype="rect"/>
             <o:lock v:ext="edit" aspectratio="t"/>
           </v:shapetype>
-          <v:shape id="Object 210" o:spid="_x0000_i1025" type="#_x0000_t75" style="width:44.25pt;height:18pt;visibility:visible;mso-wrap-style:square" o:ole="">
+          <v:shape id="Object 210" o:spid="_x0000_i1025" type="#_x0000_t75" style="width:44pt;height:18pt;visibility:visible;mso-wrap-style:square" o:ole="">
             <v:imagedata r:id="rId6" o:title=""/>
           </v:shape>
-          <o:OLEObject Type="Embed" ProgID="Equation.3" ShapeID="Object 210" DrawAspect="Content" ObjectID="_1574836836" r:id="rId7"/>
+          <o:OLEObject Type="Embed" ProgID="Equation.3" ShapeID="Object 210" DrawAspect="Content" ObjectID="_1574839089" r:id="rId7"/>
         </w:object>
       </w:r>
       <w:r>
@@ -515,11 +515,11 @@
           <w:szCs w:val="28"/>
           <w:lang w:val="uk-UA"/>
         </w:rPr>
-        <w:object w:dxaOrig="1080" w:dyaOrig="405" w14:anchorId="6744A648">
-          <v:shape id="Object 211" o:spid="_x0000_i1026" type="#_x0000_t75" style="width:54pt;height:20.25pt;visibility:visible;mso-wrap-style:square" o:ole="">
+        <w:object w:dxaOrig="1080" w:dyaOrig="405" w14:anchorId="291E40D6">
+          <v:shape id="Object 211" o:spid="_x0000_i1026" type="#_x0000_t75" style="width:54pt;height:20pt;visibility:visible;mso-wrap-style:square" o:ole="">
             <v:imagedata r:id="rId8" o:title=""/>
           </v:shape>
-          <o:OLEObject Type="Embed" ProgID="Equation.3" ShapeID="Object 211" DrawAspect="Content" ObjectID="_1574836837" r:id="rId9"/>
+          <o:OLEObject Type="Embed" ProgID="Equation.3" ShapeID="Object 211" DrawAspect="Content" ObjectID="_1574839090" r:id="rId9"/>
         </w:object>
       </w:r>
       <w:r>
@@ -566,11 +566,11 @@
           <w:position w:val="-12"/>
           <w:lang w:val="uk-UA" w:eastAsia="ru-RU" w:bidi="ar-SA"/>
         </w:rPr>
-        <w:object w:dxaOrig="4400" w:dyaOrig="360">
-          <v:shape id="_x0000_i1027" type="#_x0000_t75" style="width:220.15pt;height:18pt" o:ole="">
+        <w:object w:dxaOrig="4400" w:dyaOrig="360" w14:anchorId="08AA0DD7">
+          <v:shape id="_x0000_i1027" type="#_x0000_t75" style="width:220pt;height:18pt" o:ole="">
             <v:imagedata r:id="rId10" o:title=""/>
           </v:shape>
-          <o:OLEObject Type="Embed" ProgID="Equation.3" ShapeID="_x0000_i1027" DrawAspect="Content" ObjectID="_1574836838" r:id="rId11"/>
+          <o:OLEObject Type="Embed" ProgID="Equation.3" ShapeID="_x0000_i1027" DrawAspect="Content" ObjectID="_1574839091" r:id="rId11"/>
         </w:object>
       </w:r>
     </w:p>
@@ -585,11 +585,11 @@
           <w:position w:val="-12"/>
           <w:lang w:val="uk-UA" w:eastAsia="ru-RU" w:bidi="ar-SA"/>
         </w:rPr>
-        <w:object w:dxaOrig="5020" w:dyaOrig="360">
-          <v:shape id="_x0000_i1028" type="#_x0000_t75" style="width:250.9pt;height:18pt" o:ole="">
+        <w:object w:dxaOrig="5020" w:dyaOrig="360" w14:anchorId="7EE19824">
+          <v:shape id="_x0000_i1028" type="#_x0000_t75" style="width:251pt;height:18pt" o:ole="">
             <v:imagedata r:id="rId12" o:title=""/>
           </v:shape>
-          <o:OLEObject Type="Embed" ProgID="Equation.3" ShapeID="_x0000_i1028" DrawAspect="Content" ObjectID="_1574836839" r:id="rId13"/>
+          <o:OLEObject Type="Embed" ProgID="Equation.3" ShapeID="_x0000_i1028" DrawAspect="Content" ObjectID="_1574839092" r:id="rId13"/>
         </w:object>
       </w:r>
     </w:p>
@@ -696,11 +696,11 @@
                 <w:szCs w:val="22"/>
                 <w:lang w:val="uk-UA" w:eastAsia="en-US" w:bidi="ar-SA"/>
               </w:rPr>
-              <w:object w:dxaOrig="465" w:dyaOrig="315" w14:anchorId="0ACD0624">
-                <v:shape id="Object 132" o:spid="_x0000_i1029" type="#_x0000_t75" alt="OLE-object" style="width:23.25pt;height:15.75pt;visibility:visible;mso-wrap-style:square" o:ole="">
+              <w:object w:dxaOrig="465" w:dyaOrig="315" w14:anchorId="2F968F45">
+                <v:shape id="Object 132" o:spid="_x0000_i1029" type="#_x0000_t75" alt="OLE-object" style="width:23pt;height:16pt;visibility:visible;mso-wrap-style:square" o:ole="">
                   <v:imagedata r:id="rId14" o:title="OLE-object"/>
                 </v:shape>
-                <o:OLEObject Type="Embed" ProgID="Equation.3" ShapeID="Object 132" DrawAspect="Content" ObjectID="_1574836840" r:id="rId15"/>
+                <o:OLEObject Type="Embed" ProgID="Equation.3" ShapeID="Object 132" DrawAspect="Content" ObjectID="_1574839093" r:id="rId15"/>
               </w:object>
             </w:r>
           </w:p>
@@ -736,11 +736,11 @@
                 <w:szCs w:val="22"/>
                 <w:lang w:val="uk-UA" w:eastAsia="en-US" w:bidi="ar-SA"/>
               </w:rPr>
-              <w:object w:dxaOrig="495" w:dyaOrig="315" w14:anchorId="2694742D">
-                <v:shape id="Object 133" o:spid="_x0000_i1030" type="#_x0000_t75" alt="OLE-object" style="width:24.75pt;height:15.75pt;visibility:visible;mso-wrap-style:square" o:ole="">
+              <w:object w:dxaOrig="495" w:dyaOrig="315" w14:anchorId="3E031D03">
+                <v:shape id="Object 133" o:spid="_x0000_i1030" type="#_x0000_t75" alt="OLE-object" style="width:25pt;height:16pt;visibility:visible;mso-wrap-style:square" o:ole="">
                   <v:imagedata r:id="rId16" o:title="OLE-object"/>
                 </v:shape>
-                <o:OLEObject Type="Embed" ProgID="Equation.3" ShapeID="Object 133" DrawAspect="Content" ObjectID="_1574836841" r:id="rId17"/>
+                <o:OLEObject Type="Embed" ProgID="Equation.3" ShapeID="Object 133" DrawAspect="Content" ObjectID="_1574839094" r:id="rId17"/>
               </w:object>
             </w:r>
           </w:p>
@@ -829,11 +829,11 @@
                 <w:position w:val="-6"/>
                 <w:lang w:val="uk-UA" w:eastAsia="ru-RU" w:bidi="ar-SA"/>
               </w:rPr>
-              <w:object w:dxaOrig="340" w:dyaOrig="360">
-                <v:shape id="_x0000_i1031" type="#_x0000_t75" style="width:16.9pt;height:18pt" o:ole="">
+              <w:object w:dxaOrig="340" w:dyaOrig="360" w14:anchorId="187CD8DB">
+                <v:shape id="_x0000_i1031" type="#_x0000_t75" style="width:17pt;height:18pt" o:ole="">
                   <v:imagedata r:id="rId18" o:title=""/>
                 </v:shape>
-                <o:OLEObject Type="Embed" ProgID="Equation.3" ShapeID="_x0000_i1031" DrawAspect="Content" ObjectID="_1574836842" r:id="rId19"/>
+                <o:OLEObject Type="Embed" ProgID="Equation.3" ShapeID="_x0000_i1031" DrawAspect="Content" ObjectID="_1574839095" r:id="rId19"/>
               </w:object>
             </w:r>
           </w:p>
@@ -871,11 +871,11 @@
                 <w:position w:val="-6"/>
                 <w:lang w:val="uk-UA" w:eastAsia="ru-RU" w:bidi="ar-SA"/>
               </w:rPr>
-              <w:object w:dxaOrig="960" w:dyaOrig="360">
+              <w:object w:dxaOrig="960" w:dyaOrig="360" w14:anchorId="0897F818">
                 <v:shape id="_x0000_i1032" type="#_x0000_t75" style="width:48pt;height:18pt" o:ole="">
                   <v:imagedata r:id="rId20" o:title=""/>
                 </v:shape>
-                <o:OLEObject Type="Embed" ProgID="Equation.3" ShapeID="_x0000_i1032" DrawAspect="Content" ObjectID="_1574836843" r:id="rId21"/>
+                <o:OLEObject Type="Embed" ProgID="Equation.3" ShapeID="_x0000_i1032" DrawAspect="Content" ObjectID="_1574839096" r:id="rId21"/>
               </w:object>
             </w:r>
           </w:p>
@@ -965,8 +965,8 @@
           <w:w w:val="1"/>
           <w:shd w:val="clear" w:color="auto" w:fill="000000"/>
         </w:rPr>
-        <w:pict>
-          <v:shape id="_x0000_i1033" type="#_x0000_t75" style="width:467.25pt;height:266.65pt">
+        <w:pict w14:anchorId="49155C7A">
+          <v:shape id="_x0000_i1033" type="#_x0000_t75" style="width:467pt;height:267pt">
             <v:imagedata r:id="rId22" o:title="lab11"/>
           </v:shape>
         </w:pict>
@@ -1019,8 +1019,8 @@
           <w:lang w:val="ru-RU" w:eastAsia="ru-RU" w:bidi="ar-SA"/>
         </w:rPr>
         <w:lastRenderedPageBreak/>
-        <w:pict>
-          <v:shape id="_x0000_i1071" type="#_x0000_t75" style="width:433.9pt;height:256.15pt">
+        <w:pict w14:anchorId="53899128">
+          <v:shape id="_x0000_i1034" type="#_x0000_t75" style="width:434pt;height:256pt">
             <v:imagedata r:id="rId23" o:title="Lab12"/>
           </v:shape>
         </w:pict>
@@ -1206,11 +1206,11 @@
           <w:position w:val="-12"/>
           <w:lang w:val="uk-UA" w:eastAsia="ru-RU" w:bidi="ar-SA"/>
         </w:rPr>
-        <w:object w:dxaOrig="240" w:dyaOrig="360">
-          <v:shape id="_x0000_i1034" type="#_x0000_t75" style="width:12pt;height:18pt" o:ole="">
+        <w:object w:dxaOrig="240" w:dyaOrig="360" w14:anchorId="5F928764">
+          <v:shape id="_x0000_i1035" type="#_x0000_t75" style="width:12pt;height:18pt" o:ole="">
             <v:imagedata r:id="rId24" o:title=""/>
           </v:shape>
-          <o:OLEObject Type="Embed" ProgID="Equation.3" ShapeID="_x0000_i1034" DrawAspect="Content" ObjectID="_1574836844" r:id="rId25"/>
+          <o:OLEObject Type="Embed" ProgID="Equation.3" ShapeID="_x0000_i1035" DrawAspect="Content" ObjectID="_1574839097" r:id="rId25"/>
         </w:object>
       </w:r>
       <w:r>
@@ -1228,11 +1228,11 @@
           <w:position w:val="-4"/>
           <w:lang w:val="uk-UA" w:eastAsia="ru-RU" w:bidi="ar-SA"/>
         </w:rPr>
-        <w:object w:dxaOrig="220" w:dyaOrig="260">
-          <v:shape id="_x0000_i1035" type="#_x0000_t75" style="width:10.9pt;height:13.15pt" o:ole="">
+        <w:object w:dxaOrig="220" w:dyaOrig="260" w14:anchorId="1360FBB2">
+          <v:shape id="_x0000_i1036" type="#_x0000_t75" style="width:11pt;height:13pt" o:ole="">
             <v:imagedata r:id="rId26" o:title=""/>
           </v:shape>
-          <o:OLEObject Type="Embed" ProgID="Equation.3" ShapeID="_x0000_i1035" DrawAspect="Content" ObjectID="_1574836845" r:id="rId27"/>
+          <o:OLEObject Type="Embed" ProgID="Equation.3" ShapeID="_x0000_i1036" DrawAspect="Content" ObjectID="_1574839098" r:id="rId27"/>
         </w:object>
       </w:r>
       <w:r>
@@ -1250,11 +1250,11 @@
           <w:position w:val="-12"/>
           <w:lang w:val="uk-UA" w:eastAsia="ru-RU" w:bidi="ar-SA"/>
         </w:rPr>
-        <w:object w:dxaOrig="300" w:dyaOrig="360">
-          <v:shape id="_x0000_i1036" type="#_x0000_t75" style="width:15pt;height:18pt" o:ole="">
+        <w:object w:dxaOrig="300" w:dyaOrig="360" w14:anchorId="0AA49284">
+          <v:shape id="_x0000_i1037" type="#_x0000_t75" style="width:15pt;height:18pt" o:ole="">
             <v:imagedata r:id="rId28" o:title=""/>
           </v:shape>
-          <o:OLEObject Type="Embed" ProgID="Equation.3" ShapeID="_x0000_i1036" DrawAspect="Content" ObjectID="_1574836846" r:id="rId29"/>
+          <o:OLEObject Type="Embed" ProgID="Equation.3" ShapeID="_x0000_i1037" DrawAspect="Content" ObjectID="_1574839099" r:id="rId29"/>
         </w:object>
       </w:r>
       <w:r>
@@ -1272,11 +1272,11 @@
           <w:position w:val="-6"/>
           <w:lang w:val="uk-UA" w:eastAsia="ru-RU" w:bidi="ar-SA"/>
         </w:rPr>
-        <w:object w:dxaOrig="200" w:dyaOrig="220">
-          <v:shape id="_x0000_i1037" type="#_x0000_t75" style="width:10.15pt;height:10.9pt" o:ole="">
+        <w:object w:dxaOrig="200" w:dyaOrig="220" w14:anchorId="669583EE">
+          <v:shape id="_x0000_i1038" type="#_x0000_t75" style="width:10pt;height:11pt" o:ole="">
             <v:imagedata r:id="rId30" o:title=""/>
           </v:shape>
-          <o:OLEObject Type="Embed" ProgID="Equation.3" ShapeID="_x0000_i1037" DrawAspect="Content" ObjectID="_1574836847" r:id="rId31"/>
+          <o:OLEObject Type="Embed" ProgID="Equation.3" ShapeID="_x0000_i1038" DrawAspect="Content" ObjectID="_1574839100" r:id="rId31"/>
         </w:object>
       </w:r>
       <w:r>
@@ -1294,11 +1294,11 @@
           <w:position w:val="-12"/>
           <w:lang w:val="uk-UA" w:eastAsia="ru-RU" w:bidi="ar-SA"/>
         </w:rPr>
-        <w:object w:dxaOrig="279" w:dyaOrig="360">
-          <v:shape id="_x0000_i1038" type="#_x0000_t75" style="width:13.9pt;height:18pt" o:ole="">
+        <w:object w:dxaOrig="279" w:dyaOrig="360" w14:anchorId="10F32139">
+          <v:shape id="_x0000_i1039" type="#_x0000_t75" style="width:14pt;height:18pt" o:ole="">
             <v:imagedata r:id="rId32" o:title=""/>
           </v:shape>
-          <o:OLEObject Type="Embed" ProgID="Equation.3" ShapeID="_x0000_i1038" DrawAspect="Content" ObjectID="_1574836848" r:id="rId33"/>
+          <o:OLEObject Type="Embed" ProgID="Equation.3" ShapeID="_x0000_i1039" DrawAspect="Content" ObjectID="_1574839101" r:id="rId33"/>
         </w:object>
       </w:r>
       <w:r>
@@ -1316,11 +1316,11 @@
           <w:position w:val="-10"/>
           <w:lang w:val="uk-UA" w:eastAsia="ru-RU" w:bidi="ar-SA"/>
         </w:rPr>
-        <w:object w:dxaOrig="380" w:dyaOrig="340">
-          <v:shape id="_x0000_i1039" type="#_x0000_t75" style="width:19.15pt;height:16.9pt" o:ole="">
+        <w:object w:dxaOrig="380" w:dyaOrig="340" w14:anchorId="5A4E406D">
+          <v:shape id="_x0000_i1040" type="#_x0000_t75" style="width:19pt;height:17pt" o:ole="">
             <v:imagedata r:id="rId34" o:title=""/>
           </v:shape>
-          <o:OLEObject Type="Embed" ProgID="Equation.3" ShapeID="_x0000_i1039" DrawAspect="Content" ObjectID="_1574836849" r:id="rId35"/>
+          <o:OLEObject Type="Embed" ProgID="Equation.3" ShapeID="_x0000_i1040" DrawAspect="Content" ObjectID="_1574839102" r:id="rId35"/>
         </w:object>
       </w:r>
       <w:r>
@@ -1358,14 +1358,25 @@
         </w:rPr>
         <w:t xml:space="preserve">2. </w:t>
       </w:r>
-      <w:r>
-        <w:rPr>
-          <w:rFonts w:eastAsia="Times New Roman" w:cs="Times New Roman"/>
-          <w:b/>
-          <w:kern w:val="0"/>
-          <w:lang w:val="uk-UA" w:eastAsia="ru-RU" w:bidi="ar-SA"/>
-        </w:rPr>
-        <w:t>Ініціалізувати змінні</w:t>
+      <w:proofErr w:type="spellStart"/>
+      <w:r>
+        <w:rPr>
+          <w:rFonts w:eastAsia="Times New Roman" w:cs="Times New Roman"/>
+          <w:b/>
+          <w:kern w:val="0"/>
+          <w:lang w:val="uk-UA" w:eastAsia="ru-RU" w:bidi="ar-SA"/>
+        </w:rPr>
+        <w:t>Ініціалізувати</w:t>
+      </w:r>
+      <w:proofErr w:type="spellEnd"/>
+      <w:r>
+        <w:rPr>
+          <w:rFonts w:eastAsia="Times New Roman" w:cs="Times New Roman"/>
+          <w:b/>
+          <w:kern w:val="0"/>
+          <w:lang w:val="uk-UA" w:eastAsia="ru-RU" w:bidi="ar-SA"/>
+        </w:rPr>
+        <w:t xml:space="preserve"> змінні</w:t>
       </w:r>
       <w:r>
         <w:rPr>
@@ -1382,11 +1393,11 @@
           <w:position w:val="-12"/>
           <w:lang w:val="uk-UA" w:eastAsia="ru-RU" w:bidi="ar-SA"/>
         </w:rPr>
-        <w:object w:dxaOrig="580" w:dyaOrig="360">
-          <v:shape id="_x0000_i1040" type="#_x0000_t75" style="width:28.9pt;height:18pt" o:ole="">
+        <w:object w:dxaOrig="580" w:dyaOrig="360" w14:anchorId="070A82B2">
+          <v:shape id="_x0000_i1041" type="#_x0000_t75" style="width:29pt;height:18pt" o:ole="">
             <v:imagedata r:id="rId36" o:title=""/>
           </v:shape>
-          <o:OLEObject Type="Embed" ProgID="Equation.3" ShapeID="_x0000_i1040" DrawAspect="Content" ObjectID="_1574836850" r:id="rId37"/>
+          <o:OLEObject Type="Embed" ProgID="Equation.3" ShapeID="_x0000_i1041" DrawAspect="Content" ObjectID="_1574839103" r:id="rId37"/>
         </w:object>
       </w:r>
       <w:r>
@@ -1404,11 +1415,11 @@
           <w:position w:val="-12"/>
           <w:lang w:val="uk-UA" w:eastAsia="ru-RU" w:bidi="ar-SA"/>
         </w:rPr>
-        <w:object w:dxaOrig="720" w:dyaOrig="360">
-          <v:shape id="_x0000_i1041" type="#_x0000_t75" style="width:36pt;height:18pt" o:ole="">
+        <w:object w:dxaOrig="720" w:dyaOrig="360" w14:anchorId="3944AC20">
+          <v:shape id="_x0000_i1042" type="#_x0000_t75" style="width:36pt;height:18pt" o:ole="">
             <v:imagedata r:id="rId38" o:title=""/>
           </v:shape>
-          <o:OLEObject Type="Embed" ProgID="Equation.3" ShapeID="_x0000_i1041" DrawAspect="Content" ObjectID="_1574836851" r:id="rId39"/>
+          <o:OLEObject Type="Embed" ProgID="Equation.3" ShapeID="_x0000_i1042" DrawAspect="Content" ObjectID="_1574839104" r:id="rId39"/>
         </w:object>
       </w:r>
       <w:r>
@@ -1426,11 +1437,11 @@
           <w:position w:val="-12"/>
           <w:lang w:val="ru-RU" w:eastAsia="ru-RU" w:bidi="ar-SA"/>
         </w:rPr>
-        <w:object w:dxaOrig="680" w:dyaOrig="360">
-          <v:shape id="_x0000_i1042" type="#_x0000_t75" style="width:34.15pt;height:18pt" o:ole="">
+        <w:object w:dxaOrig="680" w:dyaOrig="360" w14:anchorId="1A8C09B7">
+          <v:shape id="_x0000_i1043" type="#_x0000_t75" style="width:34pt;height:18pt" o:ole="">
             <v:imagedata r:id="rId40" o:title=""/>
           </v:shape>
-          <o:OLEObject Type="Embed" ProgID="Equation.3" ShapeID="_x0000_i1042" DrawAspect="Content" ObjectID="_1574836852" r:id="rId41"/>
+          <o:OLEObject Type="Embed" ProgID="Equation.3" ShapeID="_x0000_i1043" DrawAspect="Content" ObjectID="_1574839105" r:id="rId41"/>
         </w:object>
       </w:r>
       <w:r>
@@ -1448,11 +1459,11 @@
           <w:position w:val="-12"/>
           <w:lang w:val="uk-UA" w:eastAsia="ru-RU" w:bidi="ar-SA"/>
         </w:rPr>
-        <w:object w:dxaOrig="940" w:dyaOrig="360">
-          <v:shape id="_x0000_i1043" type="#_x0000_t75" style="width:46.9pt;height:18pt" o:ole="">
+        <w:object w:dxaOrig="940" w:dyaOrig="360" w14:anchorId="095D6CE7">
+          <v:shape id="_x0000_i1044" type="#_x0000_t75" style="width:47pt;height:18pt" o:ole="">
             <v:imagedata r:id="rId42" o:title=""/>
           </v:shape>
-          <o:OLEObject Type="Embed" ProgID="Equation.3" ShapeID="_x0000_i1043" DrawAspect="Content" ObjectID="_1574836853" r:id="rId43"/>
+          <o:OLEObject Type="Embed" ProgID="Equation.3" ShapeID="_x0000_i1044" DrawAspect="Content" ObjectID="_1574839106" r:id="rId43"/>
         </w:object>
       </w:r>
       <w:r>
@@ -1505,11 +1516,11 @@
           <w:position w:val="-6"/>
           <w:lang w:val="uk-UA" w:eastAsia="ru-RU" w:bidi="ar-SA"/>
         </w:rPr>
-        <w:object w:dxaOrig="139" w:dyaOrig="240">
-          <v:shape id="_x0000_i1044" type="#_x0000_t75" style="width:7.15pt;height:12pt" o:ole="">
+        <w:object w:dxaOrig="139" w:dyaOrig="240" w14:anchorId="60278EF7">
+          <v:shape id="_x0000_i1045" type="#_x0000_t75" style="width:7pt;height:12pt" o:ole="">
             <v:imagedata r:id="rId44" o:title=""/>
           </v:shape>
-          <o:OLEObject Type="Embed" ProgID="Equation.3" ShapeID="_x0000_i1044" DrawAspect="Content" ObjectID="_1574836854" r:id="rId45"/>
+          <o:OLEObject Type="Embed" ProgID="Equation.3" ShapeID="_x0000_i1045" DrawAspect="Content" ObjectID="_1574839107" r:id="rId45"/>
         </w:object>
       </w:r>
       <w:r>
@@ -1527,11 +1538,11 @@
           <w:position w:val="-10"/>
           <w:lang w:val="uk-UA" w:eastAsia="ru-RU" w:bidi="ar-SA"/>
         </w:rPr>
-        <w:object w:dxaOrig="220" w:dyaOrig="260">
-          <v:shape id="_x0000_i1045" type="#_x0000_t75" style="width:10.9pt;height:13.15pt" o:ole="">
+        <w:object w:dxaOrig="220" w:dyaOrig="260" w14:anchorId="68A48AA5">
+          <v:shape id="_x0000_i1046" type="#_x0000_t75" style="width:11pt;height:13pt" o:ole="">
             <v:imagedata r:id="rId46" o:title=""/>
           </v:shape>
-          <o:OLEObject Type="Embed" ProgID="Equation.3" ShapeID="_x0000_i1045" DrawAspect="Content" ObjectID="_1574836855" r:id="rId47"/>
+          <o:OLEObject Type="Embed" ProgID="Equation.3" ShapeID="_x0000_i1046" DrawAspect="Content" ObjectID="_1574839108" r:id="rId47"/>
         </w:object>
       </w:r>
       <w:r>
@@ -1549,11 +1560,11 @@
           <w:position w:val="-10"/>
           <w:lang w:val="uk-UA" w:eastAsia="ru-RU" w:bidi="ar-SA"/>
         </w:rPr>
-        <w:object w:dxaOrig="440" w:dyaOrig="320">
-          <v:shape id="_x0000_i1046" type="#_x0000_t75" style="width:22.15pt;height:16.15pt" o:ole="">
+        <w:object w:dxaOrig="440" w:dyaOrig="320" w14:anchorId="0B67D1E2">
+          <v:shape id="_x0000_i1047" type="#_x0000_t75" style="width:22pt;height:16pt" o:ole="">
             <v:imagedata r:id="rId48" o:title=""/>
           </v:shape>
-          <o:OLEObject Type="Embed" ProgID="Equation.3" ShapeID="_x0000_i1046" DrawAspect="Content" ObjectID="_1574836856" r:id="rId49"/>
+          <o:OLEObject Type="Embed" ProgID="Equation.3" ShapeID="_x0000_i1047" DrawAspect="Content" ObjectID="_1574839109" r:id="rId49"/>
         </w:object>
       </w:r>
       <w:r>
@@ -1571,11 +1582,11 @@
           <w:position w:val="-14"/>
           <w:lang w:val="uk-UA" w:eastAsia="ru-RU" w:bidi="ar-SA"/>
         </w:rPr>
-        <w:object w:dxaOrig="859" w:dyaOrig="400">
-          <v:shape id="_x0000_i1047" type="#_x0000_t75" style="width:43.15pt;height:19.9pt" o:ole="">
+        <w:object w:dxaOrig="859" w:dyaOrig="400" w14:anchorId="28EB7AD5">
+          <v:shape id="_x0000_i1048" type="#_x0000_t75" style="width:43pt;height:20pt" o:ole="">
             <v:imagedata r:id="rId50" o:title=""/>
           </v:shape>
-          <o:OLEObject Type="Embed" ProgID="Equation.3" ShapeID="_x0000_i1047" DrawAspect="Content" ObjectID="_1574836857" r:id="rId51"/>
+          <o:OLEObject Type="Embed" ProgID="Equation.3" ShapeID="_x0000_i1048" DrawAspect="Content" ObjectID="_1574839110" r:id="rId51"/>
         </w:object>
       </w:r>
       <w:r>
@@ -1638,11 +1649,11 @@
           <w:position w:val="-14"/>
           <w:lang w:val="uk-UA" w:eastAsia="ru-RU" w:bidi="ar-SA"/>
         </w:rPr>
-        <w:object w:dxaOrig="1160" w:dyaOrig="400">
-          <v:shape id="_x0000_i1048" type="#_x0000_t75" style="width:58.15pt;height:19.9pt" o:ole="">
+        <w:object w:dxaOrig="1160" w:dyaOrig="400" w14:anchorId="6CD40BE7">
+          <v:shape id="_x0000_i1049" type="#_x0000_t75" style="width:58pt;height:20pt" o:ole="">
             <v:imagedata r:id="rId52" o:title=""/>
           </v:shape>
-          <o:OLEObject Type="Embed" ProgID="Equation.3" ShapeID="_x0000_i1048" DrawAspect="Content" ObjectID="_1574836858" r:id="rId53"/>
+          <o:OLEObject Type="Embed" ProgID="Equation.3" ShapeID="_x0000_i1049" DrawAspect="Content" ObjectID="_1574839111" r:id="rId53"/>
         </w:object>
       </w:r>
       <w:r>
@@ -1763,11 +1774,11 @@
           <w:position w:val="-6"/>
           <w:lang w:val="uk-UA" w:eastAsia="ru-RU" w:bidi="ar-SA"/>
         </w:rPr>
-        <w:object w:dxaOrig="859" w:dyaOrig="279">
-          <v:shape id="_x0000_i1049" type="#_x0000_t75" style="width:43.15pt;height:13.9pt" o:ole="">
+        <w:object w:dxaOrig="859" w:dyaOrig="279" w14:anchorId="1DD9848C">
+          <v:shape id="_x0000_i1050" type="#_x0000_t75" style="width:43pt;height:14pt" o:ole="">
             <v:imagedata r:id="rId54" o:title=""/>
           </v:shape>
-          <o:OLEObject Type="Embed" ProgID="Equation.3" ShapeID="_x0000_i1049" DrawAspect="Content" ObjectID="_1574836859" r:id="rId55"/>
+          <o:OLEObject Type="Embed" ProgID="Equation.3" ShapeID="_x0000_i1050" DrawAspect="Content" ObjectID="_1574839112" r:id="rId55"/>
         </w:object>
       </w:r>
       <w:r>
@@ -1778,7 +1789,6 @@
         </w:rPr>
         <w:t xml:space="preserve"> </w:t>
       </w:r>
-      <w:proofErr w:type="gramStart"/>
       <w:r>
         <w:rPr>
           <w:rFonts w:eastAsia="Times New Roman" w:cs="Times New Roman"/>
@@ -1799,7 +1809,6 @@
         </w:rPr>
         <w:t xml:space="preserve"> </w:t>
       </w:r>
-      <w:proofErr w:type="gramEnd"/>
       <w:r>
         <w:rPr>
           <w:rFonts w:eastAsia="Times New Roman" w:cs="Times New Roman"/>
@@ -1807,11 +1816,11 @@
           <w:position w:val="-6"/>
           <w:lang w:val="uk-UA" w:eastAsia="ru-RU" w:bidi="ar-SA"/>
         </w:rPr>
-        <w:object w:dxaOrig="859" w:dyaOrig="279">
-          <v:shape id="_x0000_i1050" type="#_x0000_t75" style="width:43.15pt;height:13.9pt" o:ole="">
+        <w:object w:dxaOrig="859" w:dyaOrig="279" w14:anchorId="3CBEAA6E">
+          <v:shape id="_x0000_i1051" type="#_x0000_t75" style="width:43pt;height:14pt" o:ole="">
             <v:imagedata r:id="rId56" o:title=""/>
           </v:shape>
-          <o:OLEObject Type="Embed" ProgID="Equation.3" ShapeID="_x0000_i1050" DrawAspect="Content" ObjectID="_1574836860" r:id="rId57"/>
+          <o:OLEObject Type="Embed" ProgID="Equation.3" ShapeID="_x0000_i1051" DrawAspect="Content" ObjectID="_1574839113" r:id="rId57"/>
         </w:object>
       </w:r>
       <w:r>
@@ -1856,11 +1865,11 @@
           <w:position w:val="-10"/>
           <w:lang w:val="uk-UA" w:eastAsia="ru-RU" w:bidi="ar-SA"/>
         </w:rPr>
-        <w:object w:dxaOrig="600" w:dyaOrig="260">
-          <v:shape id="_x0000_i1051" type="#_x0000_t75" style="width:30pt;height:13.15pt" o:ole="">
+        <w:object w:dxaOrig="600" w:dyaOrig="260" w14:anchorId="799D00F2">
+          <v:shape id="_x0000_i1052" type="#_x0000_t75" style="width:30pt;height:13pt" o:ole="">
             <v:imagedata r:id="rId58" o:title=""/>
           </v:shape>
-          <o:OLEObject Type="Embed" ProgID="Equation.3" ShapeID="_x0000_i1051" DrawAspect="Content" ObjectID="_1574836861" r:id="rId59"/>
+          <o:OLEObject Type="Embed" ProgID="Equation.3" ShapeID="_x0000_i1052" DrawAspect="Content" ObjectID="_1574839114" r:id="rId59"/>
         </w:object>
       </w:r>
       <w:r>
@@ -1886,11 +1895,11 @@
           <w:position w:val="-10"/>
           <w:lang w:val="uk-UA" w:eastAsia="ru-RU" w:bidi="ar-SA"/>
         </w:rPr>
-        <w:object w:dxaOrig="580" w:dyaOrig="340">
-          <v:shape id="_x0000_i1052" type="#_x0000_t75" style="width:28.9pt;height:16.9pt" o:ole="">
+        <w:object w:dxaOrig="580" w:dyaOrig="340" w14:anchorId="173A2C97">
+          <v:shape id="_x0000_i1053" type="#_x0000_t75" style="width:29pt;height:17pt" o:ole="">
             <v:imagedata r:id="rId60" o:title=""/>
           </v:shape>
-          <o:OLEObject Type="Embed" ProgID="Equation.3" ShapeID="_x0000_i1052" DrawAspect="Content" ObjectID="_1574836862" r:id="rId61"/>
+          <o:OLEObject Type="Embed" ProgID="Equation.3" ShapeID="_x0000_i1053" DrawAspect="Content" ObjectID="_1574839115" r:id="rId61"/>
         </w:object>
       </w:r>
       <w:r>
@@ -1953,11 +1962,11 @@
           <w:position w:val="-10"/>
           <w:lang w:val="uk-UA" w:eastAsia="ru-RU" w:bidi="ar-SA"/>
         </w:rPr>
-        <w:object w:dxaOrig="1180" w:dyaOrig="340">
-          <v:shape id="_x0000_i1053" type="#_x0000_t75" style="width:58.9pt;height:16.9pt" o:ole="">
+        <w:object w:dxaOrig="1180" w:dyaOrig="340" w14:anchorId="2DCD6D41">
+          <v:shape id="_x0000_i1054" type="#_x0000_t75" style="width:59pt;height:17pt" o:ole="">
             <v:imagedata r:id="rId62" o:title=""/>
           </v:shape>
-          <o:OLEObject Type="Embed" ProgID="Equation.3" ShapeID="_x0000_i1053" DrawAspect="Content" ObjectID="_1574836863" r:id="rId63"/>
+          <o:OLEObject Type="Embed" ProgID="Equation.3" ShapeID="_x0000_i1054" DrawAspect="Content" ObjectID="_1574839116" r:id="rId63"/>
         </w:object>
       </w:r>
       <w:r>
@@ -2031,11 +2040,11 @@
           <w:position w:val="-86"/>
           <w:lang w:val="uk-UA" w:eastAsia="ru-RU" w:bidi="ar-SA"/>
         </w:rPr>
-        <w:object w:dxaOrig="4280" w:dyaOrig="1840">
-          <v:shape id="_x0000_i1054" type="#_x0000_t75" style="width:214.15pt;height:91.9pt" o:ole="">
+        <w:object w:dxaOrig="4280" w:dyaOrig="1840" w14:anchorId="3CE52CA2">
+          <v:shape id="_x0000_i1055" type="#_x0000_t75" style="width:214pt;height:92pt" o:ole="">
             <v:imagedata r:id="rId64" o:title=""/>
           </v:shape>
-          <o:OLEObject Type="Embed" ProgID="Equation.3" ShapeID="_x0000_i1054" DrawAspect="Content" ObjectID="_1574836864" r:id="rId65"/>
+          <o:OLEObject Type="Embed" ProgID="Equation.3" ShapeID="_x0000_i1055" DrawAspect="Content" ObjectID="_1574839117" r:id="rId65"/>
         </w:object>
       </w:r>
     </w:p>
@@ -2089,11 +2098,11 @@
           <w:position w:val="-32"/>
           <w:lang w:val="uk-UA" w:eastAsia="ru-RU" w:bidi="ar-SA"/>
         </w:rPr>
-        <w:object w:dxaOrig="1460" w:dyaOrig="740">
-          <v:shape id="_x0000_i1055" type="#_x0000_t75" style="width:73.15pt;height:37.15pt" o:ole="">
+        <w:object w:dxaOrig="1460" w:dyaOrig="740" w14:anchorId="3EEE0A69">
+          <v:shape id="_x0000_i1056" type="#_x0000_t75" style="width:73pt;height:37pt" o:ole="">
             <v:imagedata r:id="rId66" o:title=""/>
           </v:shape>
-          <o:OLEObject Type="Embed" ProgID="Equation.3" ShapeID="_x0000_i1055" DrawAspect="Content" ObjectID="_1574836865" r:id="rId67"/>
+          <o:OLEObject Type="Embed" ProgID="Equation.3" ShapeID="_x0000_i1056" DrawAspect="Content" ObjectID="_1574839118" r:id="rId67"/>
         </w:object>
       </w:r>
       <w:r>
@@ -2111,11 +2120,11 @@
           <w:position w:val="-50"/>
           <w:lang w:val="uk-UA" w:eastAsia="ru-RU" w:bidi="ar-SA"/>
         </w:rPr>
-        <w:object w:dxaOrig="3720" w:dyaOrig="1120">
-          <v:shape id="_x0000_i1056" type="#_x0000_t75" style="width:186pt;height:55.9pt" o:ole="">
+        <w:object w:dxaOrig="3720" w:dyaOrig="1120" w14:anchorId="4D122387">
+          <v:shape id="_x0000_i1057" type="#_x0000_t75" style="width:186pt;height:56pt" o:ole="">
             <v:imagedata r:id="rId68" o:title=""/>
           </v:shape>
-          <o:OLEObject Type="Embed" ProgID="Equation.3" ShapeID="_x0000_i1056" DrawAspect="Content" ObjectID="_1574836866" r:id="rId69"/>
+          <o:OLEObject Type="Embed" ProgID="Equation.3" ShapeID="_x0000_i1057" DrawAspect="Content" ObjectID="_1574839119" r:id="rId69"/>
         </w:object>
       </w:r>
       <w:r>
@@ -2177,11 +2186,11 @@
           <w:position w:val="-6"/>
           <w:lang w:val="uk-UA" w:eastAsia="ru-RU" w:bidi="ar-SA"/>
         </w:rPr>
-        <w:object w:dxaOrig="620" w:dyaOrig="279">
-          <v:shape id="_x0000_i1057" type="#_x0000_t75" style="width:31.15pt;height:13.9pt" o:ole="">
+        <w:object w:dxaOrig="620" w:dyaOrig="279" w14:anchorId="4BE9D386">
+          <v:shape id="_x0000_i1058" type="#_x0000_t75" style="width:31pt;height:14pt" o:ole="">
             <v:imagedata r:id="rId70" o:title=""/>
           </v:shape>
-          <o:OLEObject Type="Embed" ProgID="Equation.3" ShapeID="_x0000_i1057" DrawAspect="Content" ObjectID="_1574836867" r:id="rId71"/>
+          <o:OLEObject Type="Embed" ProgID="Equation.3" ShapeID="_x0000_i1058" DrawAspect="Content" ObjectID="_1574839120" r:id="rId71"/>
         </w:object>
       </w:r>
       <w:r>
@@ -2228,7 +2237,6 @@
           <w:lang w:val="uk-UA" w:eastAsia="ru-RU" w:bidi="ar-SA"/>
         </w:rPr>
       </w:pPr>
-      <w:proofErr w:type="gramStart"/>
       <w:r>
         <w:rPr>
           <w:rFonts w:eastAsia="Times New Roman" w:cs="Times New Roman"/>
@@ -2246,7 +2254,6 @@
         </w:rPr>
         <w:t xml:space="preserve"> </w:t>
       </w:r>
-      <w:proofErr w:type="gramEnd"/>
       <w:r>
         <w:rPr>
           <w:rFonts w:eastAsia="Times New Roman" w:cs="Times New Roman"/>
@@ -2254,11 +2261,11 @@
           <w:position w:val="-6"/>
           <w:lang w:val="uk-UA" w:eastAsia="ru-RU" w:bidi="ar-SA"/>
         </w:rPr>
-        <w:object w:dxaOrig="820" w:dyaOrig="240">
-          <v:shape id="_x0000_i1058" type="#_x0000_t75" style="width:40.9pt;height:12pt" o:ole="">
+        <w:object w:dxaOrig="820" w:dyaOrig="240" w14:anchorId="6464A195">
+          <v:shape id="_x0000_i1059" type="#_x0000_t75" style="width:41pt;height:12pt" o:ole="">
             <v:imagedata r:id="rId72" o:title=""/>
           </v:shape>
-          <o:OLEObject Type="Embed" ProgID="Equation.3" ShapeID="_x0000_i1058" DrawAspect="Content" ObjectID="_1574836868" r:id="rId73"/>
+          <o:OLEObject Type="Embed" ProgID="Equation.3" ShapeID="_x0000_i1059" DrawAspect="Content" ObjectID="_1574839121" r:id="rId73"/>
         </w:object>
       </w:r>
       <w:r>
@@ -2293,11 +2300,11 @@
           <w:position w:val="-10"/>
           <w:lang w:val="uk-UA" w:eastAsia="ru-RU" w:bidi="ar-SA"/>
         </w:rPr>
-        <w:object w:dxaOrig="440" w:dyaOrig="320">
-          <v:shape id="_x0000_i1059" type="#_x0000_t75" style="width:22.15pt;height:16.15pt" o:ole="">
+        <w:object w:dxaOrig="440" w:dyaOrig="320" w14:anchorId="0397AC2C">
+          <v:shape id="_x0000_i1060" type="#_x0000_t75" style="width:22pt;height:16pt" o:ole="">
             <v:imagedata r:id="rId74" o:title=""/>
           </v:shape>
-          <o:OLEObject Type="Embed" ProgID="Equation.3" ShapeID="_x0000_i1059" DrawAspect="Content" ObjectID="_1574836869" r:id="rId75"/>
+          <o:OLEObject Type="Embed" ProgID="Equation.3" ShapeID="_x0000_i1060" DrawAspect="Content" ObjectID="_1574839122" r:id="rId75"/>
         </w:object>
       </w:r>
       <w:r>
@@ -2315,11 +2322,11 @@
           <w:position w:val="-10"/>
           <w:lang w:val="uk-UA" w:eastAsia="ru-RU" w:bidi="ar-SA"/>
         </w:rPr>
-        <w:object w:dxaOrig="740" w:dyaOrig="340">
-          <v:shape id="_x0000_i1060" type="#_x0000_t75" style="width:37.15pt;height:16.9pt" o:ole="">
+        <w:object w:dxaOrig="740" w:dyaOrig="340" w14:anchorId="6CB4BBB2">
+          <v:shape id="_x0000_i1061" type="#_x0000_t75" style="width:37pt;height:17pt" o:ole="">
             <v:imagedata r:id="rId76" o:title=""/>
           </v:shape>
-          <o:OLEObject Type="Embed" ProgID="Equation.3" ShapeID="_x0000_i1060" DrawAspect="Content" ObjectID="_1574836870" r:id="rId77"/>
+          <o:OLEObject Type="Embed" ProgID="Equation.3" ShapeID="_x0000_i1061" DrawAspect="Content" ObjectID="_1574839123" r:id="rId77"/>
         </w:object>
       </w:r>
       <w:r>
@@ -2373,11 +2380,11 @@
           <w:position w:val="-6"/>
           <w:lang w:val="uk-UA" w:eastAsia="ru-RU" w:bidi="ar-SA"/>
         </w:rPr>
-        <w:object w:dxaOrig="139" w:dyaOrig="240">
-          <v:shape id="_x0000_i1061" type="#_x0000_t75" style="width:7.15pt;height:12pt" o:ole="">
+        <w:object w:dxaOrig="139" w:dyaOrig="240" w14:anchorId="6C917FD7">
+          <v:shape id="_x0000_i1062" type="#_x0000_t75" style="width:7pt;height:12pt" o:ole="">
             <v:imagedata r:id="rId78" o:title=""/>
           </v:shape>
-          <o:OLEObject Type="Embed" ProgID="Equation.3" ShapeID="_x0000_i1061" DrawAspect="Content" ObjectID="_1574836871" r:id="rId79"/>
+          <o:OLEObject Type="Embed" ProgID="Equation.3" ShapeID="_x0000_i1062" DrawAspect="Content" ObjectID="_1574839124" r:id="rId79"/>
         </w:object>
       </w:r>
       <w:r>
@@ -2395,11 +2402,11 @@
           <w:position w:val="-10"/>
           <w:lang w:val="uk-UA" w:eastAsia="ru-RU" w:bidi="ar-SA"/>
         </w:rPr>
-        <w:object w:dxaOrig="220" w:dyaOrig="260">
-          <v:shape id="_x0000_i1062" type="#_x0000_t75" style="width:10.9pt;height:13.15pt" o:ole="">
+        <w:object w:dxaOrig="220" w:dyaOrig="260" w14:anchorId="24E255C4">
+          <v:shape id="_x0000_i1063" type="#_x0000_t75" style="width:11pt;height:13pt" o:ole="">
             <v:imagedata r:id="rId80" o:title=""/>
           </v:shape>
-          <o:OLEObject Type="Embed" ProgID="Equation.3" ShapeID="_x0000_i1062" DrawAspect="Content" ObjectID="_1574836872" r:id="rId81"/>
+          <o:OLEObject Type="Embed" ProgID="Equation.3" ShapeID="_x0000_i1063" DrawAspect="Content" ObjectID="_1574839125" r:id="rId81"/>
         </w:object>
       </w:r>
       <w:r>
@@ -2417,11 +2424,11 @@
           <w:position w:val="-10"/>
           <w:lang w:val="uk-UA" w:eastAsia="ru-RU" w:bidi="ar-SA"/>
         </w:rPr>
-        <w:object w:dxaOrig="440" w:dyaOrig="320">
-          <v:shape id="_x0000_i1063" type="#_x0000_t75" style="width:22.15pt;height:16.15pt" o:ole="">
+        <w:object w:dxaOrig="440" w:dyaOrig="320" w14:anchorId="1A010105">
+          <v:shape id="_x0000_i1064" type="#_x0000_t75" style="width:22pt;height:16pt" o:ole="">
             <v:imagedata r:id="rId48" o:title=""/>
           </v:shape>
-          <o:OLEObject Type="Embed" ProgID="Equation.3" ShapeID="_x0000_i1063" DrawAspect="Content" ObjectID="_1574836873" r:id="rId82"/>
+          <o:OLEObject Type="Embed" ProgID="Equation.3" ShapeID="_x0000_i1064" DrawAspect="Content" ObjectID="_1574839126" r:id="rId82"/>
         </w:object>
       </w:r>
       <w:r>
@@ -2439,11 +2446,11 @@
           <w:position w:val="-14"/>
           <w:lang w:val="uk-UA" w:eastAsia="ru-RU" w:bidi="ar-SA"/>
         </w:rPr>
-        <w:object w:dxaOrig="859" w:dyaOrig="400">
-          <v:shape id="_x0000_i1064" type="#_x0000_t75" style="width:43.15pt;height:19.9pt" o:ole="">
+        <w:object w:dxaOrig="859" w:dyaOrig="400" w14:anchorId="3390D4DD">
+          <v:shape id="_x0000_i1065" type="#_x0000_t75" style="width:43pt;height:20pt" o:ole="">
             <v:imagedata r:id="rId50" o:title=""/>
           </v:shape>
-          <o:OLEObject Type="Embed" ProgID="Equation.3" ShapeID="_x0000_i1064" DrawAspect="Content" ObjectID="_1574836874" r:id="rId83"/>
+          <o:OLEObject Type="Embed" ProgID="Equation.3" ShapeID="_x0000_i1065" DrawAspect="Content" ObjectID="_1574839127" r:id="rId83"/>
         </w:object>
       </w:r>
       <w:r>
@@ -2481,7 +2488,6 @@
           <w:lang w:val="en-US" w:eastAsia="ru-RU" w:bidi="ar-SA"/>
         </w:rPr>
       </w:pPr>
-      <w:proofErr w:type="gramStart"/>
       <w:r>
         <w:rPr>
           <w:rFonts w:eastAsia="Times New Roman" w:cs="Times New Roman"/>
@@ -2492,7 +2498,6 @@
         </w:rPr>
         <w:t>if</w:t>
       </w:r>
-      <w:proofErr w:type="gramEnd"/>
       <w:r>
         <w:rPr>
           <w:rFonts w:eastAsia="Times New Roman" w:cs="Times New Roman"/>
@@ -2508,11 +2513,11 @@
           <w:position w:val="-14"/>
           <w:lang w:val="uk-UA" w:eastAsia="ru-RU" w:bidi="ar-SA"/>
         </w:rPr>
-        <w:object w:dxaOrig="1600" w:dyaOrig="400">
-          <v:shape id="_x0000_i1065" type="#_x0000_t75" style="width:79.9pt;height:19.9pt" o:ole="">
+        <w:object w:dxaOrig="1600" w:dyaOrig="400" w14:anchorId="5642F707">
+          <v:shape id="_x0000_i1066" type="#_x0000_t75" style="width:80pt;height:20pt" o:ole="">
             <v:imagedata r:id="rId84" o:title=""/>
           </v:shape>
-          <o:OLEObject Type="Embed" ProgID="Equation.3" ShapeID="_x0000_i1065" DrawAspect="Content" ObjectID="_1574836875" r:id="rId85"/>
+          <o:OLEObject Type="Embed" ProgID="Equation.3" ShapeID="_x0000_i1066" DrawAspect="Content" ObjectID="_1574839128" r:id="rId85"/>
         </w:object>
       </w:r>
       <w:r>
@@ -2548,11 +2553,11 @@
           <w:position w:val="-14"/>
           <w:lang w:val="uk-UA" w:eastAsia="ru-RU" w:bidi="ar-SA"/>
         </w:rPr>
-        <w:object w:dxaOrig="1620" w:dyaOrig="400">
-          <v:shape id="_x0000_i1066" type="#_x0000_t75" style="width:81pt;height:19.9pt" o:ole="">
+        <w:object w:dxaOrig="1620" w:dyaOrig="400" w14:anchorId="620BB217">
+          <v:shape id="_x0000_i1067" type="#_x0000_t75" style="width:81pt;height:20pt" o:ole="">
             <v:imagedata r:id="rId86" o:title=""/>
           </v:shape>
-          <o:OLEObject Type="Embed" ProgID="Equation.3" ShapeID="_x0000_i1066" DrawAspect="Content" ObjectID="_1574836876" r:id="rId87"/>
+          <o:OLEObject Type="Embed" ProgID="Equation.3" ShapeID="_x0000_i1067" DrawAspect="Content" ObjectID="_1574839129" r:id="rId87"/>
         </w:object>
       </w:r>
       <w:r>
@@ -2582,7 +2587,6 @@
           <w:lang w:val="en-GB" w:eastAsia="ru-RU" w:bidi="ar-SA"/>
         </w:rPr>
       </w:pPr>
-      <w:proofErr w:type="gramStart"/>
       <w:r>
         <w:rPr>
           <w:rFonts w:eastAsia="Times New Roman" w:cs="Times New Roman"/>
@@ -2592,7 +2596,6 @@
         </w:rPr>
         <w:t>go</w:t>
       </w:r>
-      <w:proofErr w:type="gramEnd"/>
       <w:r>
         <w:rPr>
           <w:rFonts w:eastAsia="Times New Roman" w:cs="Times New Roman"/>
@@ -2656,7 +2659,6 @@
           <w:lang w:val="en-GB" w:eastAsia="ru-RU" w:bidi="ar-SA"/>
         </w:rPr>
       </w:pPr>
-      <w:proofErr w:type="gramStart"/>
       <w:r>
         <w:rPr>
           <w:rFonts w:eastAsia="Times New Roman" w:cs="Times New Roman"/>
@@ -2666,7 +2668,6 @@
         </w:rPr>
         <w:t>else</w:t>
       </w:r>
-      <w:proofErr w:type="gramEnd"/>
       <w:r>
         <w:rPr>
           <w:rFonts w:eastAsia="Times New Roman" w:cs="Times New Roman"/>
@@ -2699,11 +2700,11 @@
           <w:position w:val="-10"/>
           <w:lang w:val="uk-UA" w:eastAsia="ru-RU" w:bidi="ar-SA"/>
         </w:rPr>
-        <w:object w:dxaOrig="600" w:dyaOrig="260">
-          <v:shape id="_x0000_i1067" type="#_x0000_t75" style="width:30pt;height:13.15pt" o:ole="">
+        <w:object w:dxaOrig="600" w:dyaOrig="260" w14:anchorId="75BC016E">
+          <v:shape id="_x0000_i1068" type="#_x0000_t75" style="width:30pt;height:13pt" o:ole="">
             <v:imagedata r:id="rId88" o:title=""/>
           </v:shape>
-          <o:OLEObject Type="Embed" ProgID="Equation.3" ShapeID="_x0000_i1067" DrawAspect="Content" ObjectID="_1574836877" r:id="rId89"/>
+          <o:OLEObject Type="Embed" ProgID="Equation.3" ShapeID="_x0000_i1068" DrawAspect="Content" ObjectID="_1574839130" r:id="rId89"/>
         </w:object>
       </w:r>
       <w:r>
@@ -2729,11 +2730,11 @@
           <w:position w:val="-10"/>
           <w:lang w:val="uk-UA" w:eastAsia="ru-RU" w:bidi="ar-SA"/>
         </w:rPr>
-        <w:object w:dxaOrig="560" w:dyaOrig="340">
-          <v:shape id="_x0000_i1068" type="#_x0000_t75" style="width:28.15pt;height:16.9pt" o:ole="">
+        <w:object w:dxaOrig="560" w:dyaOrig="340" w14:anchorId="488FDA70">
+          <v:shape id="_x0000_i1069" type="#_x0000_t75" style="width:28pt;height:17pt" o:ole="">
             <v:imagedata r:id="rId90" o:title=""/>
           </v:shape>
-          <o:OLEObject Type="Embed" ProgID="Equation.3" ShapeID="_x0000_i1068" DrawAspect="Content" ObjectID="_1574836878" r:id="rId91"/>
+          <o:OLEObject Type="Embed" ProgID="Equation.3" ShapeID="_x0000_i1069" DrawAspect="Content" ObjectID="_1574839131" r:id="rId91"/>
         </w:object>
       </w:r>
       <w:r>
@@ -2759,11 +2760,11 @@
           <w:position w:val="-10"/>
           <w:lang w:val="uk-UA" w:eastAsia="ru-RU" w:bidi="ar-SA"/>
         </w:rPr>
-        <w:object w:dxaOrig="740" w:dyaOrig="340">
-          <v:shape id="_x0000_i1069" type="#_x0000_t75" style="width:37.15pt;height:16.9pt" o:ole="">
+        <w:object w:dxaOrig="740" w:dyaOrig="340" w14:anchorId="51BBCFBB">
+          <v:shape id="_x0000_i1070" type="#_x0000_t75" style="width:37pt;height:17pt" o:ole="">
             <v:imagedata r:id="rId76" o:title=""/>
           </v:shape>
-          <o:OLEObject Type="Embed" ProgID="Equation.3" ShapeID="_x0000_i1069" DrawAspect="Content" ObjectID="_1574836879" r:id="rId92"/>
+          <o:OLEObject Type="Embed" ProgID="Equation.3" ShapeID="_x0000_i1070" DrawAspect="Content" ObjectID="_1574839132" r:id="rId92"/>
         </w:object>
       </w:r>
       <w:r>
@@ -2860,11 +2861,11 @@
           <w:position w:val="-12"/>
           <w:lang w:val="uk-UA" w:eastAsia="ru-RU" w:bidi="ar-SA"/>
         </w:rPr>
-        <w:object w:dxaOrig="499" w:dyaOrig="360">
-          <v:shape id="_x0000_i1070" type="#_x0000_t75" style="width:25.15pt;height:18pt" o:ole="">
+        <w:object w:dxaOrig="499" w:dyaOrig="360" w14:anchorId="2D1D18FE">
+          <v:shape id="_x0000_i1071" type="#_x0000_t75" style="width:25pt;height:18pt" o:ole="">
             <v:imagedata r:id="rId93" o:title=""/>
           </v:shape>
-          <o:OLEObject Type="Embed" ProgID="Equation.3" ShapeID="_x0000_i1070" DrawAspect="Content" ObjectID="_1574836880" r:id="rId94"/>
+          <o:OLEObject Type="Embed" ProgID="Equation.3" ShapeID="_x0000_i1071" DrawAspect="Content" ObjectID="_1574839133" r:id="rId94"/>
         </w:object>
       </w:r>
       <w:r>
@@ -3017,8 +3018,6 @@
         </w:rPr>
         <w:t>є</w:t>
       </w:r>
-      <w:bookmarkStart w:id="0" w:name="_GoBack"/>
-      <w:bookmarkEnd w:id="0"/>
       <w:r>
         <w:rPr>
           <w:lang w:val="uk-UA"/>
@@ -3126,35 +3125,36 @@
           <w:lang w:val="uk-UA"/>
         </w:rPr>
       </w:pPr>
-      <w:r>
-        <w:rPr>
-          <w:rFonts w:cs="Times New Roman"/>
-          <w:b/>
-          <w:sz w:val="28"/>
-          <w:szCs w:val="28"/>
-          <w:lang w:val="uk-UA"/>
-        </w:rPr>
-        <w:br w:type="page"/>
-      </w:r>
-    </w:p>
-    <w:p>
-      <w:pPr>
-        <w:pStyle w:val="Standard"/>
-        <w:spacing w:after="238" w:line="264" w:lineRule="auto"/>
-        <w:ind w:firstLine="706"/>
+    </w:p>
+    <w:p>
+      <w:pPr>
+        <w:suppressAutoHyphens w:val="0"/>
         <w:jc w:val="center"/>
-      </w:pPr>
-      <w:r>
-        <w:rPr>
-          <w:rFonts w:cs="Times New Roman"/>
-          <w:b/>
-          <w:sz w:val="28"/>
-          <w:szCs w:val="28"/>
-          <w:lang w:val="uk-UA"/>
-        </w:rPr>
-        <w:lastRenderedPageBreak/>
+        <w:rPr>
+          <w:rFonts w:cs="Times New Roman"/>
+          <w:b/>
+          <w:sz w:val="28"/>
+          <w:szCs w:val="28"/>
+          <w:lang w:val="uk-UA"/>
+        </w:rPr>
+      </w:pPr>
+      <w:r>
+        <w:rPr>
+          <w:rFonts w:cs="Times New Roman"/>
+          <w:b/>
+          <w:sz w:val="28"/>
+          <w:szCs w:val="28"/>
+          <w:lang w:val="uk-UA"/>
+        </w:rPr>
         <w:t>Результати виконання</w:t>
       </w:r>
+    </w:p>
+    <w:p>
+      <w:pPr>
+        <w:keepNext/>
+        <w:suppressAutoHyphens w:val="0"/>
+        <w:jc w:val="center"/>
+      </w:pPr>
       <w:r>
         <w:rPr>
           <w:rFonts w:cs="Times New Roman"/>
@@ -3165,25 +3165,82 @@
         </w:rPr>
         <w:br/>
       </w:r>
-    </w:p>
-    <w:p>
-      <w:pPr>
-        <w:pStyle w:val="Standard"/>
-        <w:keepNext/>
-        <w:jc w:val="both"/>
-      </w:pPr>
-    </w:p>
-    <w:p>
-      <w:pPr>
-        <w:pageBreakBefore/>
-        <w:suppressAutoHyphens w:val="0"/>
-        <w:rPr>
-          <w:rFonts w:cs="Times New Roman"/>
-          <w:sz w:val="28"/>
-          <w:szCs w:val="28"/>
-          <w:lang w:val="uk-UA"/>
-        </w:rPr>
-      </w:pPr>
+      <w:r>
+        <w:rPr>
+          <w:noProof/>
+          <w:lang w:val="en-US" w:eastAsia="en-US" w:bidi="ar-SA"/>
+        </w:rPr>
+        <w:drawing>
+          <wp:inline distT="0" distB="0" distL="0" distR="0" wp14:anchorId="01C97CBE" wp14:editId="29C33DE5">
+            <wp:extent cx="5930900" cy="3721100"/>
+            <wp:effectExtent l="0" t="0" r="12700" b="12700"/>
+            <wp:docPr id="1" name="Picture 1" descr="../../../../Desktop/Screen%20Shot%202017-12-15%20at%2010.29."/>
+            <wp:cNvGraphicFramePr>
+              <a:graphicFrameLocks xmlns:a="http://schemas.openxmlformats.org/drawingml/2006/main" noChangeAspect="1"/>
+            </wp:cNvGraphicFramePr>
+            <a:graphic xmlns:a="http://schemas.openxmlformats.org/drawingml/2006/main">
+              <a:graphicData uri="http://schemas.openxmlformats.org/drawingml/2006/picture">
+                <pic:pic xmlns:pic="http://schemas.openxmlformats.org/drawingml/2006/picture">
+                  <pic:nvPicPr>
+                    <pic:cNvPr id="0" name="Picture 48" descr="../../../../Desktop/Screen%20Shot%202017-12-15%20at%2010.29."/>
+                    <pic:cNvPicPr>
+                      <a:picLocks noChangeAspect="1" noChangeArrowheads="1"/>
+                    </pic:cNvPicPr>
+                  </pic:nvPicPr>
+                  <pic:blipFill>
+                    <a:blip r:embed="rId96">
+                      <a:extLst>
+                        <a:ext uri="{28A0092B-C50C-407E-A947-70E740481C1C}">
+                          <a14:useLocalDpi xmlns:a14="http://schemas.microsoft.com/office/drawing/2010/main" val="0"/>
+                        </a:ext>
+                      </a:extLst>
+                    </a:blip>
+                    <a:srcRect/>
+                    <a:stretch>
+                      <a:fillRect/>
+                    </a:stretch>
+                  </pic:blipFill>
+                  <pic:spPr bwMode="auto">
+                    <a:xfrm>
+                      <a:off x="0" y="0"/>
+                      <a:ext cx="5930900" cy="3721100"/>
+                    </a:xfrm>
+                    <a:prstGeom prst="rect">
+                      <a:avLst/>
+                    </a:prstGeom>
+                    <a:noFill/>
+                    <a:ln>
+                      <a:noFill/>
+                    </a:ln>
+                  </pic:spPr>
+                </pic:pic>
+              </a:graphicData>
+            </a:graphic>
+          </wp:inline>
+        </w:drawing>
+      </w:r>
+    </w:p>
+    <w:p>
+      <w:pPr>
+        <w:pStyle w:val="Caption"/>
+        <w:jc w:val="center"/>
+      </w:pPr>
+      <w:proofErr w:type="spellStart"/>
+      <w:r>
+        <w:t>Рис</w:t>
+      </w:r>
+      <w:proofErr w:type="spellEnd"/>
+      <w:r>
+        <w:t xml:space="preserve"> </w:t>
+      </w:r>
+      <w:fldSimple w:instr=" SEQ Рис \* ARABIC ">
+        <w:r>
+          <w:rPr>
+            <w:noProof/>
+          </w:rPr>
+          <w:t>1</w:t>
+        </w:r>
+      </w:fldSimple>
     </w:p>
     <w:p>
       <w:pPr>
@@ -3199,6 +3256,23 @@
           <w:lang w:val="uk-UA"/>
         </w:rPr>
       </w:pPr>
+    </w:p>
+    <w:p>
+      <w:pPr>
+        <w:pStyle w:val="Standard"/>
+        <w:spacing w:after="240"/>
+        <w:ind w:firstLine="567"/>
+        <w:jc w:val="center"/>
+        <w:rPr>
+          <w:rFonts w:cs="Times New Roman"/>
+          <w:b/>
+          <w:sz w:val="28"/>
+          <w:szCs w:val="28"/>
+          <w:lang w:val="uk-UA"/>
+        </w:rPr>
+      </w:pPr>
+      <w:bookmarkStart w:id="0" w:name="_GoBack"/>
+      <w:bookmarkEnd w:id="0"/>
       <w:r>
         <w:rPr>
           <w:rFonts w:cs="Times New Roman"/>
@@ -3288,7 +3362,7 @@
       </w:r>
     </w:p>
     <w:sectPr>
-      <w:footerReference w:type="default" r:id="rId96"/>
+      <w:footerReference w:type="default" r:id="rId97"/>
       <w:pgSz w:w="11906" w:h="16838"/>
       <w:pgMar w:top="720" w:right="850" w:bottom="720" w:left="1701" w:header="720" w:footer="720" w:gutter="0"/>
       <w:cols w:space="720"/>
@@ -3299,7 +3373,7 @@
 </file>
 
 <file path=word/endnotes.xml><?xml version="1.0" encoding="utf-8"?>
-<w:endnotes xmlns:wpc="http://schemas.microsoft.com/office/word/2010/wordprocessingCanvas" xmlns:cx="http://schemas.microsoft.com/office/drawing/2014/chartex" xmlns:cx1="http://schemas.microsoft.com/office/drawing/2015/9/8/chartex" xmlns:mc="http://schemas.openxmlformats.org/markup-compatibility/2006" xmlns:o="urn:schemas-microsoft-com:office:office" xmlns:r="http://schemas.openxmlformats.org/officeDocument/2006/relationships" xmlns:m="http://schemas.openxmlformats.org/officeDocument/2006/math" xmlns:v="urn:schemas-microsoft-com:vml" xmlns:wp14="http://schemas.microsoft.com/office/word/2010/wordprocessingDrawing" xmlns:wp="http://schemas.openxmlformats.org/drawingml/2006/wordprocessingDrawing" xmlns:w10="urn:schemas-microsoft-com:office:word" xmlns:w="http://schemas.openxmlformats.org/wordprocessingml/2006/main" xmlns:w14="http://schemas.microsoft.com/office/word/2010/wordml" xmlns:w15="http://schemas.microsoft.com/office/word/2012/wordml" xmlns:w16se="http://schemas.microsoft.com/office/word/2015/wordml/symex" xmlns:wpg="http://schemas.microsoft.com/office/word/2010/wordprocessingGroup" xmlns:wpi="http://schemas.microsoft.com/office/word/2010/wordprocessingInk" xmlns:wne="http://schemas.microsoft.com/office/word/2006/wordml" xmlns:wps="http://schemas.microsoft.com/office/word/2010/wordprocessingShape" mc:Ignorable="w14 w15 w16se wp14">
+<w:endnotes xmlns:wpc="http://schemas.microsoft.com/office/word/2010/wordprocessingCanvas" xmlns:mo="http://schemas.microsoft.com/office/mac/office/2008/main" xmlns:mc="http://schemas.openxmlformats.org/markup-compatibility/2006" xmlns:mv="urn:schemas-microsoft-com:mac:vml" xmlns:o="urn:schemas-microsoft-com:office:office" xmlns:r="http://schemas.openxmlformats.org/officeDocument/2006/relationships" xmlns:m="http://schemas.openxmlformats.org/officeDocument/2006/math" xmlns:v="urn:schemas-microsoft-com:vml" xmlns:wp14="http://schemas.microsoft.com/office/word/2010/wordprocessingDrawing" xmlns:wp="http://schemas.openxmlformats.org/drawingml/2006/wordprocessingDrawing" xmlns:w10="urn:schemas-microsoft-com:office:word" xmlns:w="http://schemas.openxmlformats.org/wordprocessingml/2006/main" xmlns:w14="http://schemas.microsoft.com/office/word/2010/wordml" xmlns:w15="http://schemas.microsoft.com/office/word/2012/wordml" xmlns:wpg="http://schemas.microsoft.com/office/word/2010/wordprocessingGroup" xmlns:wpi="http://schemas.microsoft.com/office/word/2010/wordprocessingInk" xmlns:wne="http://schemas.microsoft.com/office/word/2006/wordml" xmlns:wps="http://schemas.microsoft.com/office/word/2010/wordprocessingShape" mc:Ignorable="w14 w15 wp14">
   <w:endnote w:type="separator" w:id="-1">
     <w:p>
       <w:r>
@@ -3318,7 +3392,7 @@
 </file>
 
 <file path=word/footer1.xml><?xml version="1.0" encoding="utf-8"?>
-<w:ftr xmlns:wpc="http://schemas.microsoft.com/office/word/2010/wordprocessingCanvas" xmlns:cx="http://schemas.microsoft.com/office/drawing/2014/chartex" xmlns:cx1="http://schemas.microsoft.com/office/drawing/2015/9/8/chartex" xmlns:mc="http://schemas.openxmlformats.org/markup-compatibility/2006" xmlns:o="urn:schemas-microsoft-com:office:office" xmlns:r="http://schemas.openxmlformats.org/officeDocument/2006/relationships" xmlns:m="http://schemas.openxmlformats.org/officeDocument/2006/math" xmlns:v="urn:schemas-microsoft-com:vml" xmlns:wp14="http://schemas.microsoft.com/office/word/2010/wordprocessingDrawing" xmlns:wp="http://schemas.openxmlformats.org/drawingml/2006/wordprocessingDrawing" xmlns:w10="urn:schemas-microsoft-com:office:word" xmlns:w="http://schemas.openxmlformats.org/wordprocessingml/2006/main" xmlns:w14="http://schemas.microsoft.com/office/word/2010/wordml" xmlns:w15="http://schemas.microsoft.com/office/word/2012/wordml" xmlns:w16se="http://schemas.microsoft.com/office/word/2015/wordml/symex" xmlns:wpg="http://schemas.microsoft.com/office/word/2010/wordprocessingGroup" xmlns:wpi="http://schemas.microsoft.com/office/word/2010/wordprocessingInk" xmlns:wne="http://schemas.microsoft.com/office/word/2006/wordml" xmlns:wps="http://schemas.microsoft.com/office/word/2010/wordprocessingShape" mc:Ignorable="w14 w15 w16se wp14">
+<w:ftr xmlns:wpc="http://schemas.microsoft.com/office/word/2010/wordprocessingCanvas" xmlns:mo="http://schemas.microsoft.com/office/mac/office/2008/main" xmlns:mc="http://schemas.openxmlformats.org/markup-compatibility/2006" xmlns:mv="urn:schemas-microsoft-com:mac:vml" xmlns:o="urn:schemas-microsoft-com:office:office" xmlns:r="http://schemas.openxmlformats.org/officeDocument/2006/relationships" xmlns:m="http://schemas.openxmlformats.org/officeDocument/2006/math" xmlns:v="urn:schemas-microsoft-com:vml" xmlns:wp14="http://schemas.microsoft.com/office/word/2010/wordprocessingDrawing" xmlns:wp="http://schemas.openxmlformats.org/drawingml/2006/wordprocessingDrawing" xmlns:w10="urn:schemas-microsoft-com:office:word" xmlns:w="http://schemas.openxmlformats.org/wordprocessingml/2006/main" xmlns:w14="http://schemas.microsoft.com/office/word/2010/wordml" xmlns:w15="http://schemas.microsoft.com/office/word/2012/wordml" xmlns:wpg="http://schemas.microsoft.com/office/word/2010/wordprocessingGroup" xmlns:wpi="http://schemas.microsoft.com/office/word/2010/wordprocessingInk" xmlns:wne="http://schemas.microsoft.com/office/word/2006/wordml" xmlns:wps="http://schemas.microsoft.com/office/word/2010/wordprocessingShape" mc:Ignorable="w14 w15 wp14">
   <w:p>
     <w:pPr>
       <w:pStyle w:val="Footer"/>
@@ -3347,7 +3421,7 @@
 </file>
 
 <file path=word/footnotes.xml><?xml version="1.0" encoding="utf-8"?>
-<w:footnotes xmlns:wpc="http://schemas.microsoft.com/office/word/2010/wordprocessingCanvas" xmlns:cx="http://schemas.microsoft.com/office/drawing/2014/chartex" xmlns:cx1="http://schemas.microsoft.com/office/drawing/2015/9/8/chartex" xmlns:mc="http://schemas.openxmlformats.org/markup-compatibility/2006" xmlns:o="urn:schemas-microsoft-com:office:office" xmlns:r="http://schemas.openxmlformats.org/officeDocument/2006/relationships" xmlns:m="http://schemas.openxmlformats.org/officeDocument/2006/math" xmlns:v="urn:schemas-microsoft-com:vml" xmlns:wp14="http://schemas.microsoft.com/office/word/2010/wordprocessingDrawing" xmlns:wp="http://schemas.openxmlformats.org/drawingml/2006/wordprocessingDrawing" xmlns:w10="urn:schemas-microsoft-com:office:word" xmlns:w="http://schemas.openxmlformats.org/wordprocessingml/2006/main" xmlns:w14="http://schemas.microsoft.com/office/word/2010/wordml" xmlns:w15="http://schemas.microsoft.com/office/word/2012/wordml" xmlns:w16se="http://schemas.microsoft.com/office/word/2015/wordml/symex" xmlns:wpg="http://schemas.microsoft.com/office/word/2010/wordprocessingGroup" xmlns:wpi="http://schemas.microsoft.com/office/word/2010/wordprocessingInk" xmlns:wne="http://schemas.microsoft.com/office/word/2006/wordml" xmlns:wps="http://schemas.microsoft.com/office/word/2010/wordprocessingShape" mc:Ignorable="w14 w15 w16se wp14">
+<w:footnotes xmlns:wpc="http://schemas.microsoft.com/office/word/2010/wordprocessingCanvas" xmlns:mo="http://schemas.microsoft.com/office/mac/office/2008/main" xmlns:mc="http://schemas.openxmlformats.org/markup-compatibility/2006" xmlns:mv="urn:schemas-microsoft-com:mac:vml" xmlns:o="urn:schemas-microsoft-com:office:office" xmlns:r="http://schemas.openxmlformats.org/officeDocument/2006/relationships" xmlns:m="http://schemas.openxmlformats.org/officeDocument/2006/math" xmlns:v="urn:schemas-microsoft-com:vml" xmlns:wp14="http://schemas.microsoft.com/office/word/2010/wordprocessingDrawing" xmlns:wp="http://schemas.openxmlformats.org/drawingml/2006/wordprocessingDrawing" xmlns:w10="urn:schemas-microsoft-com:office:word" xmlns:w="http://schemas.openxmlformats.org/wordprocessingml/2006/main" xmlns:w14="http://schemas.microsoft.com/office/word/2010/wordml" xmlns:w15="http://schemas.microsoft.com/office/word/2012/wordml" xmlns:wpg="http://schemas.microsoft.com/office/word/2010/wordprocessingGroup" xmlns:wpi="http://schemas.microsoft.com/office/word/2010/wordprocessingInk" xmlns:wne="http://schemas.microsoft.com/office/word/2006/wordml" xmlns:wps="http://schemas.microsoft.com/office/word/2010/wordprocessingShape" mc:Ignorable="w14 w15 wp14">
   <w:footnote w:type="separator" w:id="-1">
     <w:p>
       <w:r>
@@ -3369,7 +3443,7 @@
 </file>
 
 <file path=word/styles.xml><?xml version="1.0" encoding="utf-8"?>
-<w:styles xmlns:mc="http://schemas.openxmlformats.org/markup-compatibility/2006" xmlns:r="http://schemas.openxmlformats.org/officeDocument/2006/relationships" xmlns:w="http://schemas.openxmlformats.org/wordprocessingml/2006/main" xmlns:w14="http://schemas.microsoft.com/office/word/2010/wordml" xmlns:w15="http://schemas.microsoft.com/office/word/2012/wordml" xmlns:w16se="http://schemas.microsoft.com/office/word/2015/wordml/symex" mc:Ignorable="w14 w15 w16se">
+<w:styles xmlns:mc="http://schemas.openxmlformats.org/markup-compatibility/2006" xmlns:r="http://schemas.openxmlformats.org/officeDocument/2006/relationships" xmlns:w="http://schemas.openxmlformats.org/wordprocessingml/2006/main" xmlns:w14="http://schemas.microsoft.com/office/word/2010/wordml" xmlns:w15="http://schemas.microsoft.com/office/word/2012/wordml" mc:Ignorable="w14 w15">
   <w:docDefaults>
     <w:rPrDefault>
       <w:rPr>
@@ -3388,7 +3462,7 @@
       </w:pPr>
     </w:pPrDefault>
   </w:docDefaults>
-  <w:latentStyles w:defLockedState="0" w:defUIPriority="99" w:defSemiHidden="0" w:defUnhideWhenUsed="0" w:defQFormat="0" w:count="371">
+  <w:latentStyles w:defLockedState="0" w:defUIPriority="99" w:defSemiHidden="0" w:defUnhideWhenUsed="0" w:defQFormat="0" w:count="382">
     <w:lsdException w:name="Normal" w:uiPriority="0" w:qFormat="1"/>
     <w:lsdException w:name="heading 1" w:uiPriority="9" w:qFormat="1"/>
     <w:lsdException w:name="heading 2" w:semiHidden="1" w:uiPriority="9" w:unhideWhenUsed="1" w:qFormat="1"/>
@@ -3494,7 +3568,6 @@
     <w:lsdException w:name="HTML Sample" w:semiHidden="1" w:unhideWhenUsed="1"/>
     <w:lsdException w:name="HTML Typewriter" w:semiHidden="1" w:unhideWhenUsed="1"/>
     <w:lsdException w:name="HTML Variable" w:semiHidden="1" w:unhideWhenUsed="1"/>
-    <w:lsdException w:name="Normal Table" w:semiHidden="1" w:unhideWhenUsed="1"/>
     <w:lsdException w:name="annotation subject" w:semiHidden="1" w:unhideWhenUsed="1"/>
     <w:lsdException w:name="No List" w:semiHidden="1" w:unhideWhenUsed="1"/>
     <w:lsdException w:name="Outline List 1" w:semiHidden="1" w:unhideWhenUsed="1"/>
@@ -3540,11 +3613,9 @@
     <w:lsdException w:name="Table Subtle 1" w:semiHidden="1" w:unhideWhenUsed="1"/>
     <w:lsdException w:name="Table Subtle 2" w:semiHidden="1" w:unhideWhenUsed="1"/>
     <w:lsdException w:name="Table Web 1" w:semiHidden="1" w:unhideWhenUsed="1"/>
-    <w:lsdException w:name="Table Web 2" w:semiHidden="1" w:unhideWhenUsed="1"/>
     <w:lsdException w:name="Table Web 3" w:semiHidden="1" w:unhideWhenUsed="1"/>
     <w:lsdException w:name="Balloon Text" w:semiHidden="1" w:unhideWhenUsed="1"/>
     <w:lsdException w:name="Table Grid" w:uiPriority="39"/>
-    <w:lsdException w:name="Table Theme" w:semiHidden="1" w:unhideWhenUsed="1"/>
     <w:lsdException w:name="Placeholder Text" w:semiHidden="1"/>
     <w:lsdException w:name="No Spacing" w:uiPriority="1" w:qFormat="1"/>
     <w:lsdException w:name="Light Shading" w:uiPriority="60"/>
@@ -3760,6 +3831,8 @@
     <w:lsdException w:name="List Table 5 Dark Accent 6" w:uiPriority="50"/>
     <w:lsdException w:name="List Table 6 Colorful Accent 6" w:uiPriority="51"/>
     <w:lsdException w:name="List Table 7 Colorful Accent 6" w:uiPriority="52"/>
+    <w:lsdException w:name="Mention" w:semiHidden="1" w:unhideWhenUsed="1"/>
+    <w:lsdException w:name="Smart Hyperlink" w:semiHidden="1" w:unhideWhenUsed="1"/>
   </w:latentStyles>
   <w:style w:type="paragraph" w:default="1" w:styleId="Normal">
     <w:name w:val="Normal"/>

</xml_diff>